<commit_message>
implemented first version of move display, currently as string in the player change block, waiting to add the check and checkmate notation and addidng it to a list
</commit_message>
<xml_diff>
--- a/resources/documentation/Variables.docx
+++ b/resources/documentation/Variables.docx
@@ -1,59 +1,138 @@
 
 <file path=word/document.xml><?xml version="1.0" encoding="utf-8"?>
-<w:document xmlns:wpc="http://schemas.microsoft.com/office/word/2010/wordprocessingCanvas" xmlns:cx="http://schemas.microsoft.com/office/drawing/2014/chartex" xmlns:cx1="http://schemas.microsoft.com/office/drawing/2015/9/8/chartex" xmlns:cx2="http://schemas.microsoft.com/office/drawing/2015/10/21/chartex" xmlns:cx3="http://schemas.microsoft.com/office/drawing/2016/5/9/chartex" xmlns:cx4="http://schemas.microsoft.com/office/drawing/2016/5/10/chartex" xmlns:cx5="http://schemas.microsoft.com/office/drawing/2016/5/11/chartex" xmlns:cx6="http://schemas.microsoft.com/office/drawing/2016/5/12/chartex" xmlns:cx7="http://schemas.microsoft.com/office/drawing/2016/5/13/chartex" xmlns:cx8="http://schemas.microsoft.com/office/drawing/2016/5/14/chartex" xmlns:mc="http://schemas.openxmlformats.org/markup-compatibility/2006" xmlns:aink="http://schemas.microsoft.com/office/drawing/2016/ink" xmlns:am3d="http://schemas.microsoft.com/office/drawing/2017/model3d" xmlns:o="urn:schemas-microsoft-com:office:office" xmlns:oel="http://schemas.microsoft.com/office/2019/extlst" xmlns:r="http://schemas.openxmlformats.org/officeDocument/2006/relationships" xmlns:m="http://schemas.openxmlformats.org/officeDocument/2006/math" xmlns:v="urn:schemas-microsoft-com:vml" xmlns:wp14="http://schemas.microsoft.com/office/word/2010/wordprocessingDrawing" xmlns:wp="http://schemas.openxmlformats.org/drawingml/2006/wordprocessingDrawing" xmlns:w10="urn:schemas-microsoft-com:office:word" xmlns:w="http://schemas.openxmlformats.org/wordprocessingml/2006/main" xmlns:w14="http://schemas.microsoft.com/office/word/2010/wordml" xmlns:w15="http://schemas.microsoft.com/office/word/2012/wordml" xmlns:w16cex="http://schemas.microsoft.com/office/word/2018/wordml/cex" xmlns:w16cid="http://schemas.microsoft.com/office/word/2016/wordml/cid" xmlns:w16="http://schemas.microsoft.com/office/word/2018/wordml" xmlns:w16du="http://schemas.microsoft.com/office/word/2023/wordml/word16du" xmlns:w16sdtdh="http://schemas.microsoft.com/office/word/2020/wordml/sdtdatahash" xmlns:w16se="http://schemas.microsoft.com/office/word/2015/wordml/symex" xmlns:wpg="http://schemas.microsoft.com/office/word/2010/wordprocessingGroup" xmlns:wpi="http://schemas.microsoft.com/office/word/2010/wordprocessingInk" xmlns:wne="http://schemas.microsoft.com/office/word/2006/wordml" xmlns:wps="http://schemas.microsoft.com/office/word/2010/wordprocessingShape" mc:Ignorable="w14 w15 w16se w16cid w16 w16cex w16sdtdh wp14">
+<w:document xmlns:wpc="http://schemas.microsoft.com/office/word/2010/wordprocessingCanvas" xmlns:cx="http://schemas.microsoft.com/office/drawing/2014/chartex" xmlns:cx1="http://schemas.microsoft.com/office/drawing/2015/9/8/chartex" xmlns:cx2="http://schemas.microsoft.com/office/drawing/2015/10/21/chartex" xmlns:cx3="http://schemas.microsoft.com/office/drawing/2016/5/9/chartex" xmlns:cx4="http://schemas.microsoft.com/office/drawing/2016/5/10/chartex" xmlns:cx5="http://schemas.microsoft.com/office/drawing/2016/5/11/chartex" xmlns:cx6="http://schemas.microsoft.com/office/drawing/2016/5/12/chartex" xmlns:cx7="http://schemas.microsoft.com/office/drawing/2016/5/13/chartex" xmlns:cx8="http://schemas.microsoft.com/office/drawing/2016/5/14/chartex" xmlns:mc="http://schemas.openxmlformats.org/markup-compatibility/2006" xmlns:aink="http://schemas.microsoft.com/office/drawing/2016/ink" xmlns:am3d="http://schemas.microsoft.com/office/drawing/2017/model3d" xmlns:o="urn:schemas-microsoft-com:office:office" xmlns:oel="http://schemas.microsoft.com/office/2019/extlst" xmlns:r="http://schemas.openxmlformats.org/officeDocument/2006/relationships" xmlns:m="http://schemas.openxmlformats.org/officeDocument/2006/math" xmlns:v="urn:schemas-microsoft-com:vml" xmlns:wp14="http://schemas.microsoft.com/office/word/2010/wordprocessingDrawing" xmlns:wp="http://schemas.openxmlformats.org/drawingml/2006/wordprocessingDrawing" xmlns:w10="urn:schemas-microsoft-com:office:word" xmlns:w="http://schemas.openxmlformats.org/wordprocessingml/2006/main" xmlns:w14="http://schemas.microsoft.com/office/word/2010/wordml" xmlns:w15="http://schemas.microsoft.com/office/word/2012/wordml" xmlns:w16cex="http://schemas.microsoft.com/office/word/2018/wordml/cex" xmlns:w16cid="http://schemas.microsoft.com/office/word/2016/wordml/cid" xmlns:w16="http://schemas.microsoft.com/office/word/2018/wordml" xmlns:w16sdtdh="http://schemas.microsoft.com/office/word/2020/wordml/sdtdatahash" xmlns:w16se="http://schemas.microsoft.com/office/word/2015/wordml/symex" xmlns:wpg="http://schemas.microsoft.com/office/word/2010/wordprocessingGroup" xmlns:wpi="http://schemas.microsoft.com/office/word/2010/wordprocessingInk" xmlns:wne="http://schemas.microsoft.com/office/word/2006/wordml" xmlns:wps="http://schemas.microsoft.com/office/word/2010/wordprocessingShape" mc:Ignorable="w14 w15 w16se w16cid w16 w16cex w16sdtdh wp14">
   <w:body>
     <w:p>
-      <w:r>
+      <w:pPr>
+        <w:rPr>
+          <w:lang w:val="en-US"/>
+        </w:rPr>
+      </w:pPr>
+      <w:r>
+        <w:rPr>
+          <w:lang w:val="en-US"/>
+        </w:rPr>
         <w:t>[][</w:t>
       </w:r>
       <w:proofErr w:type="gramStart"/>
       <w:r>
+        <w:rPr>
+          <w:lang w:val="en-US"/>
+        </w:rPr>
         <w:t>3]uint</w:t>
       </w:r>
       <w:proofErr w:type="gramEnd"/>
       <w:r>
+        <w:rPr>
+          <w:lang w:val="en-US"/>
+        </w:rPr>
         <w:t xml:space="preserve">16 </w:t>
       </w:r>
       <w:proofErr w:type="spellStart"/>
       <w:r>
+        <w:rPr>
+          <w:lang w:val="en-US"/>
+        </w:rPr>
         <w:t>Legal_Moves</w:t>
       </w:r>
       <w:proofErr w:type="spellEnd"/>
     </w:p>
     <w:p>
-      <w:r>
-        <w:t xml:space="preserve">[i][0] </w:t>
-      </w:r>
-      <w:r>
+      <w:pPr>
+        <w:rPr>
+          <w:lang w:val="en-US"/>
+        </w:rPr>
+      </w:pPr>
+      <w:r>
+        <w:rPr>
+          <w:lang w:val="en-US"/>
+        </w:rPr>
+        <w:t>[</w:t>
+      </w:r>
+      <w:proofErr w:type="spellStart"/>
+      <w:r>
+        <w:rPr>
+          <w:lang w:val="en-US"/>
+        </w:rPr>
+        <w:t>i</w:t>
+      </w:r>
+      <w:proofErr w:type="spellEnd"/>
+      <w:r>
+        <w:rPr>
+          <w:lang w:val="en-US"/>
+        </w:rPr>
+        <w:t xml:space="preserve">][0] </w:t>
+      </w:r>
+      <w:r>
+        <w:rPr>
+          <w:lang w:val="en-US"/>
+        </w:rPr>
         <w:tab/>
       </w:r>
       <w:r>
         <w:sym w:font="Wingdings" w:char="F0E0"/>
       </w:r>
       <w:r>
+        <w:rPr>
+          <w:lang w:val="en-US"/>
+        </w:rPr>
         <w:t xml:space="preserve"> </w:t>
       </w:r>
       <w:proofErr w:type="spellStart"/>
       <w:r>
+        <w:rPr>
+          <w:lang w:val="en-US"/>
+        </w:rPr>
         <w:t>x_pos</w:t>
       </w:r>
       <w:proofErr w:type="spellEnd"/>
     </w:p>
     <w:p>
-      <w:r>
-        <w:t xml:space="preserve">[i][1] </w:t>
-      </w:r>
-      <w:r>
+      <w:pPr>
+        <w:rPr>
+          <w:lang w:val="en-US"/>
+        </w:rPr>
+      </w:pPr>
+      <w:r>
+        <w:rPr>
+          <w:lang w:val="en-US"/>
+        </w:rPr>
+        <w:t>[</w:t>
+      </w:r>
+      <w:proofErr w:type="spellStart"/>
+      <w:r>
+        <w:rPr>
+          <w:lang w:val="en-US"/>
+        </w:rPr>
+        <w:t>i</w:t>
+      </w:r>
+      <w:proofErr w:type="spellEnd"/>
+      <w:r>
+        <w:rPr>
+          <w:lang w:val="en-US"/>
+        </w:rPr>
+        <w:t xml:space="preserve">][1] </w:t>
+      </w:r>
+      <w:r>
+        <w:rPr>
+          <w:lang w:val="en-US"/>
+        </w:rPr>
         <w:tab/>
       </w:r>
       <w:r>
         <w:sym w:font="Wingdings" w:char="F0E0"/>
       </w:r>
       <w:r>
+        <w:rPr>
+          <w:lang w:val="en-US"/>
+        </w:rPr>
         <w:t xml:space="preserve"> </w:t>
       </w:r>
       <w:proofErr w:type="spellStart"/>
       <w:r>
+        <w:rPr>
+          <w:lang w:val="en-US"/>
+        </w:rPr>
         <w:t>y_pos</w:t>
       </w:r>
       <w:proofErr w:type="spellEnd"/>
@@ -242,13 +321,7 @@
           <w:lang w:val="en-US"/>
         </w:rPr>
         <w:tab/>
-        <w:t xml:space="preserve">Move involves a take -&gt; Index of Piece to take, </w:t>
-      </w:r>
-      <w:r>
-        <w:rPr>
-          <w:lang w:val="en-US"/>
-        </w:rPr>
-        <w:t>set</w:t>
+        <w:t>Move involves a take -&gt; Index of Piece to take, set</w:t>
       </w:r>
       <w:r>
         <w:rPr>
@@ -311,11 +384,6 @@
           <w:lang w:val="en-US"/>
         </w:rPr>
         <w:tab/>
-      </w:r>
-      <w:r>
-        <w:rPr>
-          <w:lang w:val="en-US"/>
-        </w:rPr>
         <w:t xml:space="preserve">to </w:t>
       </w:r>
       <w:proofErr w:type="gramStart"/>
@@ -408,7 +476,14 @@
         <w:rPr>
           <w:lang w:val="en-US"/>
         </w:rPr>
-        <w:t xml:space="preserve"> passant Pawn to be </w:t>
+        <w:t xml:space="preserve"> passant Pawn to </w:t>
+      </w:r>
+      <w:proofErr w:type="gramStart"/>
+      <w:r>
+        <w:rPr>
+          <w:lang w:val="en-US"/>
+        </w:rPr>
+        <w:t xml:space="preserve">be </w:t>
       </w:r>
       <w:r>
         <w:rPr>
@@ -452,17 +527,12 @@
         </w:rPr>
         <w:t>deleted</w:t>
       </w:r>
-      <w:r>
-        <w:rPr>
-          <w:lang w:val="en-US"/>
-        </w:rPr>
-        <w:t xml:space="preserve">, </w:t>
-      </w:r>
-      <w:r>
-        <w:rPr>
-          <w:lang w:val="en-US"/>
-        </w:rPr>
-        <w:t>set</w:t>
+      <w:proofErr w:type="gramEnd"/>
+      <w:r>
+        <w:rPr>
+          <w:lang w:val="en-US"/>
+        </w:rPr>
+        <w:t>, set</w:t>
       </w:r>
       <w:r>
         <w:rPr>
@@ -584,11 +654,6 @@
           <w:lang w:val="en-US"/>
         </w:rPr>
         <w:tab/>
-      </w:r>
-      <w:r>
-        <w:rPr>
-          <w:lang w:val="en-US"/>
-        </w:rPr>
         <w:t xml:space="preserve">64: </w:t>
       </w:r>
       <w:r>
@@ -697,25 +762,21 @@
         <w:rPr>
           <w:lang w:val="en-US"/>
         </w:rPr>
-        <w:t xml:space="preserve">ndex of </w:t>
-      </w:r>
-      <w:r>
-        <w:rPr>
-          <w:lang w:val="en-US"/>
-        </w:rPr>
-        <w:t>Rook to be moved</w:t>
-      </w:r>
-      <w:r>
-        <w:rPr>
-          <w:lang w:val="en-US"/>
-        </w:rPr>
-        <w:t xml:space="preserve">, </w:t>
-      </w:r>
-      <w:r>
-        <w:rPr>
-          <w:lang w:val="en-US"/>
-        </w:rPr>
-        <w:t>se</w:t>
+        <w:t xml:space="preserve">ndex of Rook to </w:t>
+      </w:r>
+      <w:proofErr w:type="gramStart"/>
+      <w:r>
+        <w:rPr>
+          <w:lang w:val="en-US"/>
+        </w:rPr>
+        <w:t>be moved</w:t>
+      </w:r>
+      <w:proofErr w:type="gramEnd"/>
+      <w:r>
+        <w:rPr>
+          <w:lang w:val="en-US"/>
+        </w:rPr>
+        <w:t>, se</w:t>
       </w:r>
       <w:r>
         <w:rPr>
@@ -734,32 +795,14 @@
         <w:rPr>
           <w:lang w:val="en-US"/>
         </w:rPr>
-        <w:t>King.</w:t>
-      </w:r>
-      <w:r>
-        <w:rPr>
-          <w:lang w:val="en-US"/>
-        </w:rPr>
-        <w:t>has_moved</w:t>
+        <w:t>King.has_moved</w:t>
       </w:r>
       <w:proofErr w:type="spellEnd"/>
       <w:r>
         <w:rPr>
           <w:lang w:val="en-US"/>
         </w:rPr>
-        <w:t xml:space="preserve"> to 0</w:t>
-      </w:r>
-      <w:r>
-        <w:rPr>
-          <w:lang w:val="en-US"/>
-        </w:rPr>
-        <w:t xml:space="preserve">, </w:t>
-      </w:r>
-      <w:r>
-        <w:rPr>
-          <w:lang w:val="en-US"/>
-        </w:rPr>
-        <w:t>set</w:t>
+        <w:t xml:space="preserve"> to 0, set</w:t>
       </w:r>
       <w:r>
         <w:rPr>
@@ -772,13 +815,7 @@
         <w:rPr>
           <w:lang w:val="en-US"/>
         </w:rPr>
-        <w:t>Rook.</w:t>
-      </w:r>
-      <w:r>
-        <w:rPr>
-          <w:lang w:val="en-US"/>
-        </w:rPr>
-        <w:t>has_moved</w:t>
+        <w:t>Rook.has_moved</w:t>
       </w:r>
       <w:proofErr w:type="spellEnd"/>
       <w:r>
@@ -952,7 +989,21 @@
           <w:lang w:val="en-US"/>
         </w:rPr>
         <w:tab/>
-        <w:t>Default -&gt; Piece hasn’t moved</w:t>
+        <w:t xml:space="preserve">Default -&gt; Piece </w:t>
+      </w:r>
+      <w:proofErr w:type="gramStart"/>
+      <w:r>
+        <w:rPr>
+          <w:lang w:val="en-US"/>
+        </w:rPr>
+        <w:t>hasn’t</w:t>
+      </w:r>
+      <w:proofErr w:type="gramEnd"/>
+      <w:r>
+        <w:rPr>
+          <w:lang w:val="en-US"/>
+        </w:rPr>
+        <w:t xml:space="preserve"> moved</w:t>
       </w:r>
     </w:p>
     <w:p>
@@ -1021,24 +1072,21 @@
           <w:lang w:val="en-US"/>
         </w:rPr>
         <w:tab/>
-      </w:r>
-      <w:r>
-        <w:rPr>
-          <w:lang w:val="en-US"/>
-        </w:rPr>
-        <w:t xml:space="preserve">Default </w:t>
-      </w:r>
-      <w:r>
-        <w:rPr>
-          <w:lang w:val="en-US"/>
-        </w:rPr>
-        <w:t>-&gt;</w:t>
-      </w:r>
-      <w:r>
-        <w:rPr>
-          <w:lang w:val="en-US"/>
-        </w:rPr>
-        <w:t xml:space="preserve"> Piece hasn’t moved</w:t>
+        <w:t xml:space="preserve">Default -&gt; Piece </w:t>
+      </w:r>
+      <w:proofErr w:type="gramStart"/>
+      <w:r>
+        <w:rPr>
+          <w:lang w:val="en-US"/>
+        </w:rPr>
+        <w:t>hasn’t</w:t>
+      </w:r>
+      <w:proofErr w:type="gramEnd"/>
+      <w:r>
+        <w:rPr>
+          <w:lang w:val="en-US"/>
+        </w:rPr>
+        <w:t xml:space="preserve"> moved</w:t>
       </w:r>
     </w:p>
     <w:p>
@@ -1132,10 +1180,104 @@
     </w:p>
     <w:p>
       <w:pPr>
-        <w:rPr>
-          <w:lang w:val="en-US"/>
-        </w:rPr>
-      </w:pPr>
+        <w:ind w:left="2838"/>
+        <w:rPr>
+          <w:lang w:val="en-US"/>
+        </w:rPr>
+      </w:pPr>
+    </w:p>
+    <w:p>
+      <w:pPr>
+        <w:rPr>
+          <w:lang w:val="en-US"/>
+        </w:rPr>
+      </w:pPr>
+      <w:r>
+        <w:rPr>
+          <w:lang w:val="en-US"/>
+        </w:rPr>
+        <w:t>PGN Notation</w:t>
+      </w:r>
+      <w:r>
+        <w:rPr>
+          <w:lang w:val="en-US"/>
+        </w:rPr>
+        <w:tab/>
+      </w:r>
+      <w:r>
+        <w:rPr>
+          <w:lang w:val="en-US"/>
+        </w:rPr>
+        <w:tab/>
+        <w:t xml:space="preserve">{Piece; </w:t>
+      </w:r>
+      <w:proofErr w:type="spellStart"/>
+      <w:r>
+        <w:rPr>
+          <w:lang w:val="en-US"/>
+        </w:rPr>
+        <w:t>Original_Field</w:t>
+      </w:r>
+      <w:proofErr w:type="spellEnd"/>
+      <w:r>
+        <w:rPr>
+          <w:lang w:val="en-US"/>
+        </w:rPr>
+        <w:t xml:space="preserve">; </w:t>
+      </w:r>
+      <w:proofErr w:type="spellStart"/>
+      <w:r>
+        <w:rPr>
+          <w:lang w:val="en-US"/>
+        </w:rPr>
+        <w:t>Capture_Indicator</w:t>
+      </w:r>
+      <w:proofErr w:type="spellEnd"/>
+      <w:r>
+        <w:rPr>
+          <w:lang w:val="en-US"/>
+        </w:rPr>
+        <w:t xml:space="preserve"> (x); </w:t>
+      </w:r>
+      <w:proofErr w:type="spellStart"/>
+      <w:r>
+        <w:rPr>
+          <w:lang w:val="en-US"/>
+        </w:rPr>
+        <w:t>New_Field</w:t>
+      </w:r>
+      <w:proofErr w:type="spellEnd"/>
+      <w:r>
+        <w:rPr>
+          <w:lang w:val="en-US"/>
+        </w:rPr>
+        <w:t xml:space="preserve">, Promotion; Check/Checkmate </w:t>
+      </w:r>
+      <w:r>
+        <w:rPr>
+          <w:lang w:val="en-US"/>
+        </w:rPr>
+        <w:tab/>
+      </w:r>
+      <w:r>
+        <w:rPr>
+          <w:lang w:val="en-US"/>
+        </w:rPr>
+        <w:tab/>
+      </w:r>
+      <w:r>
+        <w:rPr>
+          <w:lang w:val="en-US"/>
+        </w:rPr>
+        <w:tab/>
+      </w:r>
+      <w:r>
+        <w:rPr>
+          <w:lang w:val="en-US"/>
+        </w:rPr>
+        <w:tab/>
+        <w:t>Indicator (+/#)}</w:t>
+      </w:r>
     </w:p>
     <w:sectPr>
       <w:pgSz w:w="11906" w:h="16838"/>
@@ -1148,7 +1290,7 @@
 </file>
 
 <file path=word/numbering.xml><?xml version="1.0" encoding="utf-8"?>
-<w:numbering xmlns:wpc="http://schemas.microsoft.com/office/word/2010/wordprocessingCanvas" xmlns:cx="http://schemas.microsoft.com/office/drawing/2014/chartex" xmlns:cx1="http://schemas.microsoft.com/office/drawing/2015/9/8/chartex" xmlns:cx2="http://schemas.microsoft.com/office/drawing/2015/10/21/chartex" xmlns:cx3="http://schemas.microsoft.com/office/drawing/2016/5/9/chartex" xmlns:cx4="http://schemas.microsoft.com/office/drawing/2016/5/10/chartex" xmlns:cx5="http://schemas.microsoft.com/office/drawing/2016/5/11/chartex" xmlns:cx6="http://schemas.microsoft.com/office/drawing/2016/5/12/chartex" xmlns:cx7="http://schemas.microsoft.com/office/drawing/2016/5/13/chartex" xmlns:cx8="http://schemas.microsoft.com/office/drawing/2016/5/14/chartex" xmlns:mc="http://schemas.openxmlformats.org/markup-compatibility/2006" xmlns:aink="http://schemas.microsoft.com/office/drawing/2016/ink" xmlns:am3d="http://schemas.microsoft.com/office/drawing/2017/model3d" xmlns:o="urn:schemas-microsoft-com:office:office" xmlns:oel="http://schemas.microsoft.com/office/2019/extlst" xmlns:r="http://schemas.openxmlformats.org/officeDocument/2006/relationships" xmlns:m="http://schemas.openxmlformats.org/officeDocument/2006/math" xmlns:v="urn:schemas-microsoft-com:vml" xmlns:wp14="http://schemas.microsoft.com/office/word/2010/wordprocessingDrawing" xmlns:wp="http://schemas.openxmlformats.org/drawingml/2006/wordprocessingDrawing" xmlns:w10="urn:schemas-microsoft-com:office:word" xmlns:w="http://schemas.openxmlformats.org/wordprocessingml/2006/main" xmlns:w14="http://schemas.microsoft.com/office/word/2010/wordml" xmlns:w15="http://schemas.microsoft.com/office/word/2012/wordml" xmlns:w16cex="http://schemas.microsoft.com/office/word/2018/wordml/cex" xmlns:w16cid="http://schemas.microsoft.com/office/word/2016/wordml/cid" xmlns:w16="http://schemas.microsoft.com/office/word/2018/wordml" xmlns:w16du="http://schemas.microsoft.com/office/word/2023/wordml/word16du" xmlns:w16sdtdh="http://schemas.microsoft.com/office/word/2020/wordml/sdtdatahash" xmlns:w16se="http://schemas.microsoft.com/office/word/2015/wordml/symex" xmlns:wpg="http://schemas.microsoft.com/office/word/2010/wordprocessingGroup" xmlns:wpi="http://schemas.microsoft.com/office/word/2010/wordprocessingInk" xmlns:wne="http://schemas.microsoft.com/office/word/2006/wordml" xmlns:wps="http://schemas.microsoft.com/office/word/2010/wordprocessingShape" mc:Ignorable="w14 w15 w16se w16cid w16 w16cex w16sdtdh wp14">
+<w:numbering xmlns:wpc="http://schemas.microsoft.com/office/word/2010/wordprocessingCanvas" xmlns:cx="http://schemas.microsoft.com/office/drawing/2014/chartex" xmlns:cx1="http://schemas.microsoft.com/office/drawing/2015/9/8/chartex" xmlns:cx2="http://schemas.microsoft.com/office/drawing/2015/10/21/chartex" xmlns:cx3="http://schemas.microsoft.com/office/drawing/2016/5/9/chartex" xmlns:cx4="http://schemas.microsoft.com/office/drawing/2016/5/10/chartex" xmlns:cx5="http://schemas.microsoft.com/office/drawing/2016/5/11/chartex" xmlns:cx6="http://schemas.microsoft.com/office/drawing/2016/5/12/chartex" xmlns:cx7="http://schemas.microsoft.com/office/drawing/2016/5/13/chartex" xmlns:cx8="http://schemas.microsoft.com/office/drawing/2016/5/14/chartex" xmlns:mc="http://schemas.openxmlformats.org/markup-compatibility/2006" xmlns:aink="http://schemas.microsoft.com/office/drawing/2016/ink" xmlns:am3d="http://schemas.microsoft.com/office/drawing/2017/model3d" xmlns:o="urn:schemas-microsoft-com:office:office" xmlns:oel="http://schemas.microsoft.com/office/2019/extlst" xmlns:r="http://schemas.openxmlformats.org/officeDocument/2006/relationships" xmlns:m="http://schemas.openxmlformats.org/officeDocument/2006/math" xmlns:v="urn:schemas-microsoft-com:vml" xmlns:wp14="http://schemas.microsoft.com/office/word/2010/wordprocessingDrawing" xmlns:wp="http://schemas.openxmlformats.org/drawingml/2006/wordprocessingDrawing" xmlns:w10="urn:schemas-microsoft-com:office:word" xmlns:w="http://schemas.openxmlformats.org/wordprocessingml/2006/main" xmlns:w14="http://schemas.microsoft.com/office/word/2010/wordml" xmlns:w15="http://schemas.microsoft.com/office/word/2012/wordml" xmlns:w16cex="http://schemas.microsoft.com/office/word/2018/wordml/cex" xmlns:w16cid="http://schemas.microsoft.com/office/word/2016/wordml/cid" xmlns:w16="http://schemas.microsoft.com/office/word/2018/wordml" xmlns:w16sdtdh="http://schemas.microsoft.com/office/word/2020/wordml/sdtdatahash" xmlns:w16se="http://schemas.microsoft.com/office/word/2015/wordml/symex" xmlns:wpg="http://schemas.microsoft.com/office/word/2010/wordprocessingGroup" xmlns:wpi="http://schemas.microsoft.com/office/word/2010/wordprocessingInk" xmlns:wne="http://schemas.microsoft.com/office/word/2006/wordml" xmlns:wps="http://schemas.microsoft.com/office/word/2010/wordprocessingShape" mc:Ignorable="w14 w15 w16se w16cid w16 w16cex w16sdtdh wp14">
   <w:abstractNum w:abstractNumId="0" w15:restartNumberingAfterBreak="0">
     <w:nsid w:val="16336A57"/>
     <w:multiLevelType w:val="hybridMultilevel"/>

</xml_diff>